<commit_message>
The Dargon Boat Festival
</commit_message>
<xml_diff>
--- a/readme.docx
+++ b/readme.docx
@@ -45,6 +45,31 @@
       </w:r>
     </w:p>
     <w:p>
+      <w:r>
+        <w:rPr>
+          <w:rFonts w:hint="eastAsia"/>
+        </w:rPr>
+        <w:t>中雨，今天是农历五月初四，明天就是端午节了。</w:t>
+      </w:r>
+    </w:p>
+    <w:p>
+      <w:r>
+        <w:rPr>
+          <w:rFonts w:hint="eastAsia"/>
+        </w:rPr>
+        <w:t>2</w:t>
+      </w:r>
+      <w:r>
+        <w:t>022</w:t>
+      </w:r>
+      <w:r>
+        <w:rPr>
+          <w:rFonts w:hint="eastAsia"/>
+        </w:rPr>
+        <w:t>年6月3日星期五</w:t>
+      </w:r>
+    </w:p>
+    <w:p>
       <w:pPr>
         <w:rPr>
           <w:rFonts w:hint="eastAsia"/>
@@ -54,7 +79,7 @@
         <w:rPr>
           <w:rFonts w:hint="eastAsia"/>
         </w:rPr>
-        <w:t>中雨，今天是农历五月初四，明天就是端午节了。</w:t>
+        <w:t>中雨，今天是农历五月初五，中国传统端午节。</w:t>
       </w:r>
     </w:p>
     <w:sectPr>

</xml_diff>